<commit_message>
Change date of task's end
</commit_message>
<xml_diff>
--- a/development/Описание разработки Командного интерпретатора.docx
+++ b/development/Описание разработки Командного интерпретатора.docx
@@ -1808,9 +1808,18 @@
                 <w:rFonts w:ascii="Times New Roman" w:hAnsi="Times New Roman" w:cs="Times New Roman"/>
                 <w:sz w:val="28"/>
                 <w:szCs w:val="28"/>
-                <w:lang w:val="ru-RU"/>
-              </w:rPr>
-            </w:pPr>
+              </w:rPr>
+            </w:pPr>
+            <w:r>
+              <w:rPr>
+                <w:rFonts w:ascii="Times New Roman" w:hAnsi="Times New Roman" w:cs="Times New Roman"/>
+                <w:sz w:val="28"/>
+                <w:szCs w:val="28"/>
+              </w:rPr>
+              <w:t>25.04</w:t>
+            </w:r>
+            <w:bookmarkStart w:id="0" w:name="_GoBack"/>
+            <w:bookmarkEnd w:id="0"/>
           </w:p>
         </w:tc>
       </w:tr>
@@ -1991,8 +2000,6 @@
               </w:rPr>
               <w:t>01.05</w:t>
             </w:r>
-            <w:bookmarkStart w:id="0" w:name="_GoBack"/>
-            <w:bookmarkEnd w:id="0"/>
           </w:p>
         </w:tc>
         <w:tc>

</xml_diff>

<commit_message>
Added Localization (Resources for english and russian strings)
</commit_message>
<xml_diff>
--- a/development/Описание разработки Командного интерпретатора.docx
+++ b/development/Описание разработки Командного интерпретатора.docx
@@ -1931,97 +1931,115 @@
               </w:rPr>
               <w:t>28.04</w:t>
             </w:r>
+          </w:p>
+        </w:tc>
+      </w:tr>
+      <w:tr>
+        <w:tc>
+          <w:tcPr>
+            <w:tcW w:w="1413" w:type="dxa"/>
+          </w:tcPr>
+          <w:p>
+            <w:pPr>
+              <w:rPr>
+                <w:rFonts w:ascii="Times New Roman" w:hAnsi="Times New Roman" w:cs="Times New Roman"/>
+                <w:sz w:val="28"/>
+                <w:szCs w:val="28"/>
+                <w:lang w:val="ru-RU"/>
+              </w:rPr>
+            </w:pPr>
+            <w:r>
+              <w:rPr>
+                <w:rFonts w:ascii="Times New Roman" w:hAnsi="Times New Roman" w:cs="Times New Roman"/>
+                <w:sz w:val="28"/>
+                <w:szCs w:val="28"/>
+                <w:lang w:val="ru-RU"/>
+              </w:rPr>
+              <w:t>Локализация</w:t>
+            </w:r>
+          </w:p>
+        </w:tc>
+        <w:tc>
+          <w:tcPr>
+            <w:tcW w:w="4481" w:type="dxa"/>
+          </w:tcPr>
+          <w:p>
+            <w:pPr>
+              <w:rPr>
+                <w:rFonts w:ascii="Times New Roman" w:hAnsi="Times New Roman" w:cs="Times New Roman"/>
+                <w:sz w:val="28"/>
+                <w:szCs w:val="28"/>
+                <w:lang w:val="ru-RU"/>
+              </w:rPr>
+            </w:pPr>
+            <w:r>
+              <w:rPr>
+                <w:rFonts w:ascii="Times New Roman" w:hAnsi="Times New Roman" w:cs="Times New Roman"/>
+                <w:sz w:val="28"/>
+                <w:szCs w:val="28"/>
+                <w:lang w:val="ru-RU"/>
+              </w:rPr>
+              <w:t>Перевести все команды и их аргументы, а также сообщения на русский язык</w:t>
+            </w:r>
+          </w:p>
+        </w:tc>
+        <w:tc>
+          <w:tcPr>
+            <w:tcW w:w="1238" w:type="dxa"/>
+          </w:tcPr>
+          <w:p>
+            <w:pPr>
+              <w:rPr>
+                <w:rFonts w:ascii="Times New Roman" w:hAnsi="Times New Roman" w:cs="Times New Roman"/>
+                <w:sz w:val="28"/>
+                <w:szCs w:val="28"/>
+                <w:lang w:val="ru-RU"/>
+              </w:rPr>
+            </w:pPr>
+            <w:r>
+              <w:rPr>
+                <w:rFonts w:ascii="Times New Roman" w:hAnsi="Times New Roman" w:cs="Times New Roman"/>
+                <w:sz w:val="28"/>
+                <w:szCs w:val="28"/>
+                <w:lang w:val="ru-RU"/>
+              </w:rPr>
+              <w:t>01.05</w:t>
+            </w:r>
+          </w:p>
+        </w:tc>
+        <w:tc>
+          <w:tcPr>
+            <w:tcW w:w="2218" w:type="dxa"/>
+          </w:tcPr>
+          <w:p>
+            <w:pPr>
+              <w:rPr>
+                <w:rFonts w:ascii="Times New Roman" w:hAnsi="Times New Roman" w:cs="Times New Roman"/>
+                <w:sz w:val="28"/>
+                <w:szCs w:val="28"/>
+                <w:lang w:val="ru-RU"/>
+              </w:rPr>
+            </w:pPr>
+            <w:r>
+              <w:rPr>
+                <w:rFonts w:ascii="Times New Roman" w:hAnsi="Times New Roman" w:cs="Times New Roman"/>
+                <w:sz w:val="28"/>
+                <w:szCs w:val="28"/>
+                <w:lang w:val="ru-RU"/>
+              </w:rPr>
+              <w:t>03.05 (</w:t>
+            </w:r>
+            <w:r>
+              <w:rPr>
+                <w:rFonts w:ascii="Times New Roman" w:hAnsi="Times New Roman" w:cs="Times New Roman"/>
+                <w:sz w:val="28"/>
+                <w:szCs w:val="28"/>
+                <w:lang w:val="ru-RU"/>
+              </w:rPr>
+              <w:t>Не смогла оценить объём работы)</w:t>
+            </w:r>
             <w:bookmarkStart w:id="0" w:name="_GoBack"/>
             <w:bookmarkEnd w:id="0"/>
-          </w:p>
-        </w:tc>
-      </w:tr>
-      <w:tr>
-        <w:tc>
-          <w:tcPr>
-            <w:tcW w:w="1413" w:type="dxa"/>
-          </w:tcPr>
-          <w:p>
-            <w:pPr>
-              <w:rPr>
-                <w:rFonts w:ascii="Times New Roman" w:hAnsi="Times New Roman" w:cs="Times New Roman"/>
-                <w:sz w:val="28"/>
-                <w:szCs w:val="28"/>
-                <w:lang w:val="ru-RU"/>
-              </w:rPr>
-            </w:pPr>
-            <w:r>
-              <w:rPr>
-                <w:rFonts w:ascii="Times New Roman" w:hAnsi="Times New Roman" w:cs="Times New Roman"/>
-                <w:sz w:val="28"/>
-                <w:szCs w:val="28"/>
-                <w:lang w:val="ru-RU"/>
-              </w:rPr>
-              <w:t>Локализация</w:t>
-            </w:r>
-          </w:p>
-        </w:tc>
-        <w:tc>
-          <w:tcPr>
-            <w:tcW w:w="4481" w:type="dxa"/>
-          </w:tcPr>
-          <w:p>
-            <w:pPr>
-              <w:rPr>
-                <w:rFonts w:ascii="Times New Roman" w:hAnsi="Times New Roman" w:cs="Times New Roman"/>
-                <w:sz w:val="28"/>
-                <w:szCs w:val="28"/>
-                <w:lang w:val="ru-RU"/>
-              </w:rPr>
-            </w:pPr>
-            <w:r>
-              <w:rPr>
-                <w:rFonts w:ascii="Times New Roman" w:hAnsi="Times New Roman" w:cs="Times New Roman"/>
-                <w:sz w:val="28"/>
-                <w:szCs w:val="28"/>
-                <w:lang w:val="ru-RU"/>
-              </w:rPr>
-              <w:t>Перевести все команды и их аргументы, а также сообщения на русский язык</w:t>
-            </w:r>
-          </w:p>
-        </w:tc>
-        <w:tc>
-          <w:tcPr>
-            <w:tcW w:w="1238" w:type="dxa"/>
-          </w:tcPr>
-          <w:p>
-            <w:pPr>
-              <w:rPr>
-                <w:rFonts w:ascii="Times New Roman" w:hAnsi="Times New Roman" w:cs="Times New Roman"/>
-                <w:sz w:val="28"/>
-                <w:szCs w:val="28"/>
-                <w:lang w:val="ru-RU"/>
-              </w:rPr>
-            </w:pPr>
-            <w:r>
-              <w:rPr>
-                <w:rFonts w:ascii="Times New Roman" w:hAnsi="Times New Roman" w:cs="Times New Roman"/>
-                <w:sz w:val="28"/>
-                <w:szCs w:val="28"/>
-                <w:lang w:val="ru-RU"/>
-              </w:rPr>
-              <w:t>01.05</w:t>
-            </w:r>
-          </w:p>
-        </w:tc>
-        <w:tc>
-          <w:tcPr>
-            <w:tcW w:w="2218" w:type="dxa"/>
-          </w:tcPr>
-          <w:p>
-            <w:pPr>
-              <w:rPr>
-                <w:rFonts w:ascii="Times New Roman" w:hAnsi="Times New Roman" w:cs="Times New Roman"/>
-                <w:sz w:val="28"/>
-                <w:szCs w:val="28"/>
-                <w:lang w:val="ru-RU"/>
-              </w:rPr>
-            </w:pPr>
           </w:p>
         </w:tc>
       </w:tr>

</xml_diff>